<commit_message>
Updated the Remove and View List Use Cases.
</commit_message>
<xml_diff>
--- a/src/docs/UseCases/RemoveList.docx
+++ b/src/docs/UseCases/RemoveList.docx
@@ -54,7 +54,15 @@
                 <w:sz w:val="24"/>
                 <w:szCs w:val="24"/>
               </w:rPr>
-              <w:t xml:space="preserve"> Movie</w:t>
+              <w:t xml:space="preserve"> </w:t>
+            </w:r>
+            <w:r>
+              <w:rPr>
+                <w:b/>
+                <w:sz w:val="24"/>
+                <w:szCs w:val="24"/>
+              </w:rPr>
+              <w:t>List</w:t>
             </w:r>
           </w:p>
         </w:tc>
@@ -82,8 +90,6 @@
             <w:r>
               <w:t>Users</w:t>
             </w:r>
-            <w:bookmarkStart w:id="0" w:name="_GoBack"/>
-            <w:bookmarkEnd w:id="0"/>
           </w:p>
         </w:tc>
       </w:tr>
@@ -111,19 +117,13 @@
               <w:t>Remove</w:t>
             </w:r>
             <w:r>
-              <w:t xml:space="preserve"> a movie </w:t>
-            </w:r>
-            <w:r>
-              <w:t>from a</w:t>
-            </w:r>
-            <w:r>
-              <w:t xml:space="preserve"> list</w:t>
-            </w:r>
-            <w:r>
-              <w:t xml:space="preserve"> the</w:t>
-            </w:r>
-            <w:r>
-              <w:t xml:space="preserve"> user chooses.</w:t>
+              <w:t xml:space="preserve"> a </w:t>
+            </w:r>
+            <w:r>
+              <w:t>list from the system</w:t>
+            </w:r>
+            <w:r>
+              <w:t>.</w:t>
             </w:r>
           </w:p>
         </w:tc>
@@ -152,19 +152,25 @@
               <w:t xml:space="preserve">A User </w:t>
             </w:r>
             <w:r>
-              <w:t xml:space="preserve">selects a movie to remove from the currently selected list. </w:t>
+              <w:t>selects a list to remove from the system.</w:t>
+            </w:r>
+            <w:r>
+              <w:t xml:space="preserve"> </w:t>
             </w:r>
             <w:r>
               <w:t xml:space="preserve">The system </w:t>
             </w:r>
             <w:r>
-              <w:t>removes the movie from the</w:t>
-            </w:r>
-            <w:r>
-              <w:t xml:space="preserve"> desired list. On completion, the system </w:t>
-            </w:r>
-            <w:r>
-              <w:t>displays the list minus the movie removed</w:t>
+              <w:t>removes the list</w:t>
+            </w:r>
+            <w:r>
+              <w:t xml:space="preserve">. On completion, the system </w:t>
+            </w:r>
+            <w:r>
+              <w:t xml:space="preserve">displays the list </w:t>
+            </w:r>
+            <w:r>
+              <w:t>of remaining lists on the system</w:t>
             </w:r>
             <w:r>
               <w:t>.</w:t>
@@ -219,7 +225,13 @@
           </w:tcPr>
           <w:p>
             <w:r>
-              <w:t>The User has at least one movie stored in the system.</w:t>
+              <w:t xml:space="preserve">The User has at least one </w:t>
+            </w:r>
+            <w:r>
+              <w:t>list</w:t>
+            </w:r>
+            <w:r>
+              <w:t xml:space="preserve"> stored in the system.</w:t>
             </w:r>
           </w:p>
         </w:tc>
@@ -245,13 +257,25 @@
           </w:tcPr>
           <w:p>
             <w:r>
-              <w:t xml:space="preserve">The movie is </w:t>
+              <w:t xml:space="preserve">The </w:t>
+            </w:r>
+            <w:r>
+              <w:t>list</w:t>
+            </w:r>
+            <w:r>
+              <w:t xml:space="preserve"> is </w:t>
             </w:r>
             <w:r>
               <w:t>removed from</w:t>
             </w:r>
             <w:r>
-              <w:t xml:space="preserve"> the selected list.</w:t>
+              <w:t xml:space="preserve"> the </w:t>
+            </w:r>
+            <w:r>
+              <w:t>system</w:t>
+            </w:r>
+            <w:r>
+              <w:t>.</w:t>
             </w:r>
           </w:p>
         </w:tc>
@@ -277,7 +301,7 @@
           </w:tcPr>
           <w:p>
             <w:r>
-              <w:t>None</w:t>
+              <w:t>The User does not attempt to delete a restricted list.</w:t>
             </w:r>
           </w:p>
         </w:tc>
@@ -386,13 +410,25 @@
               <w:t xml:space="preserve">remove </w:t>
             </w:r>
             <w:r>
-              <w:t xml:space="preserve">a movie </w:t>
+              <w:t xml:space="preserve">a </w:t>
+            </w:r>
+            <w:r>
+              <w:t>list</w:t>
+            </w:r>
+            <w:r>
+              <w:t xml:space="preserve"> </w:t>
             </w:r>
             <w:r>
               <w:t>from</w:t>
             </w:r>
             <w:r>
-              <w:t xml:space="preserve"> a list.</w:t>
+              <w:t xml:space="preserve"> </w:t>
+            </w:r>
+            <w:r>
+              <w:t>the system</w:t>
+            </w:r>
+            <w:r>
+              <w:t>.</w:t>
             </w:r>
           </w:p>
           <w:p>
@@ -408,13 +444,25 @@
               <w:t xml:space="preserve">The User </w:t>
             </w:r>
             <w:r>
-              <w:t>selects the movie they would like to remove</w:t>
+              <w:t xml:space="preserve">selects the </w:t>
+            </w:r>
+            <w:r>
+              <w:t>list</w:t>
+            </w:r>
+            <w:r>
+              <w:t xml:space="preserve"> they would like to remove</w:t>
             </w:r>
             <w:r>
               <w:t>.</w:t>
             </w:r>
           </w:p>
           <w:p/>
+          <w:p>
+            <w:pPr>
+              <w:pStyle w:val="ListParagraph"/>
+              <w:ind w:left="360"/>
+            </w:pPr>
+          </w:p>
           <w:p>
             <w:pPr>
               <w:pStyle w:val="ListParagraph"/>
@@ -430,7 +478,19 @@
               </w:numPr>
             </w:pPr>
             <w:r>
-              <w:t>The User views the updated movie list.</w:t>
+              <w:t xml:space="preserve">The User views the updated </w:t>
+            </w:r>
+            <w:r>
+              <w:t>list of</w:t>
+            </w:r>
+            <w:r>
+              <w:t xml:space="preserve"> list</w:t>
+            </w:r>
+            <w:r>
+              <w:t>s</w:t>
+            </w:r>
+            <w:r>
+              <w:t>.</w:t>
             </w:r>
           </w:p>
         </w:tc>
@@ -455,13 +515,16 @@
               <w:t>removes the</w:t>
             </w:r>
             <w:r>
-              <w:t xml:space="preserve"> movie</w:t>
-            </w:r>
-            <w:r>
-              <w:t xml:space="preserve"> from the currently selected list</w:t>
+              <w:t xml:space="preserve"> </w:t>
+            </w:r>
+            <w:r>
+              <w:t>list</w:t>
             </w:r>
             <w:r>
               <w:t>.</w:t>
+            </w:r>
+            <w:r>
+              <w:t xml:space="preserve"> This also involves removing associations with movies that are in the list.</w:t>
             </w:r>
           </w:p>
           <w:p>
@@ -473,7 +536,19 @@
               </w:numPr>
             </w:pPr>
             <w:r>
-              <w:t>The system updates the selected list and displays it to the User.</w:t>
+              <w:t xml:space="preserve">The system updates the </w:t>
+            </w:r>
+            <w:r>
+              <w:t>list of</w:t>
+            </w:r>
+            <w:r>
+              <w:t xml:space="preserve"> list</w:t>
+            </w:r>
+            <w:r>
+              <w:t>s</w:t>
+            </w:r>
+            <w:r>
+              <w:t xml:space="preserve"> and displays it to the User.</w:t>
             </w:r>
           </w:p>
         </w:tc>
@@ -549,7 +624,10 @@
                 </w:tcPr>
                 <w:p>
                   <w:r>
-                    <w:t>Line 2</w:t>
+                    <w:t xml:space="preserve">Line </w:t>
+                  </w:r>
+                  <w:r>
+                    <w:t>3</w:t>
                   </w:r>
                   <w:r>
                     <w:t>:</w:t>
@@ -562,7 +640,19 @@
                 </w:tcPr>
                 <w:p>
                   <w:r>
-                    <w:t>The user could choose to remove the movie from all lists</w:t>
+                    <w:t>The user could choose to remove all lists</w:t>
+                  </w:r>
+                  <w:r>
+                    <w:t>.</w:t>
+                  </w:r>
+                  <w:r>
+                    <w:t xml:space="preserve"> </w:t>
+                  </w:r>
+                  <w:r>
+                    <w:t xml:space="preserve">Continue to Step3 but do a more in-depth </w:t>
+                  </w:r>
+                  <w:r>
+                    <w:t>removal</w:t>
                   </w:r>
                   <w:r>
                     <w:t>.</w:t>
@@ -570,11 +660,10 @@
                 </w:p>
                 <w:p>
                   <w:r>
-                    <w:t>Continue to Step3 but do a more in-depth deletion</w:t>
+                    <w:t>The user selected a restricted list that cannot be deleted. Indicate error. Return to Step 1.</w:t>
                   </w:r>
-                  <w:r>
-                    <w:t>.</w:t>
-                  </w:r>
+                  <w:bookmarkStart w:id="0" w:name="_GoBack"/>
+                  <w:bookmarkEnd w:id="0"/>
                 </w:p>
               </w:tc>
             </w:tr>

</xml_diff>